<commit_message>
#Atualização Diagrama Classes e doc
</commit_message>
<xml_diff>
--- a/inTruck.docx
+++ b/inTruck.docx
@@ -8,8 +8,6 @@
           <w:b/>
         </w:rPr>
       </w:pPr>
-      <w:proofErr w:type="spellStart"/>
-      <w:proofErr w:type="gramStart"/>
       <w:r>
         <w:rPr>
           <w:b/>
@@ -28,8 +26,6 @@
         </w:rPr>
         <w:t>ck</w:t>
       </w:r>
-      <w:proofErr w:type="spellEnd"/>
-      <w:proofErr w:type="gramEnd"/>
     </w:p>
     <w:p>
       <w:r>
@@ -48,23 +44,8 @@
         <w:t xml:space="preserve">, peso e fragilidade das mercadorias, </w:t>
       </w:r>
       <w:r>
-        <w:t xml:space="preserve">as distâncias serão calculadas através da </w:t>
-      </w:r>
-      <w:proofErr w:type="spellStart"/>
-      <w:r>
-        <w:t>Api</w:t>
-      </w:r>
-      <w:proofErr w:type="spellEnd"/>
-      <w:r>
-        <w:t xml:space="preserve"> do </w:t>
-      </w:r>
-      <w:proofErr w:type="spellStart"/>
-      <w:proofErr w:type="gramStart"/>
-      <w:r>
-        <w:t>GoogleMaps</w:t>
-      </w:r>
-      <w:proofErr w:type="spellEnd"/>
-      <w:proofErr w:type="gramEnd"/>
+        <w:t>as distâncias serão calculadas através da Api do GoogleMaps</w:t>
+      </w:r>
       <w:r>
         <w:t>,</w:t>
       </w:r>
@@ -145,28 +126,10 @@
         <w:t xml:space="preserve">, informando: id, </w:t>
       </w:r>
       <w:r>
-        <w:t xml:space="preserve">descrição, peso, fragilidade, prioridade, </w:t>
-      </w:r>
-      <w:proofErr w:type="spellStart"/>
-      <w:proofErr w:type="gramStart"/>
-      <w:r>
-        <w:t>cep</w:t>
-      </w:r>
-      <w:proofErr w:type="spellEnd"/>
-      <w:proofErr w:type="gramEnd"/>
-      <w:r>
-        <w:t xml:space="preserve">, pais, estado, município, logradouro, número, </w:t>
-      </w:r>
-      <w:r>
-        <w:t xml:space="preserve">nome recebedor, </w:t>
-      </w:r>
-      <w:proofErr w:type="gramStart"/>
-      <w:r>
-        <w:t>telefone</w:t>
-      </w:r>
-      <w:proofErr w:type="gramEnd"/>
-      <w:r>
-        <w:t xml:space="preserve"> recebedor.</w:t>
+        <w:t xml:space="preserve">descrição, peso, fragilidade, prioridade, cep, pais, estado, município, logradouro, número, </w:t>
+      </w:r>
+      <w:r>
+        <w:t>nome recebedor, telefone recebedor.</w:t>
       </w:r>
     </w:p>
     <w:p>
@@ -229,13 +192,8 @@
       <w:r>
         <w:t xml:space="preserve"> </w:t>
       </w:r>
-      <w:proofErr w:type="gramStart"/>
-      <w:r>
-        <w:t>marca,</w:t>
-      </w:r>
-      <w:proofErr w:type="gramEnd"/>
-      <w:r>
-        <w:t xml:space="preserve"> modelo, </w:t>
+      <w:r>
+        <w:t xml:space="preserve">marca, modelo, </w:t>
       </w:r>
       <w:r>
         <w:t>ano, cor,</w:t>
@@ -296,10 +254,7 @@
         <w:t xml:space="preserve"> </w:t>
       </w:r>
       <w:r>
-        <w:t>seleção</w:t>
-      </w:r>
-      <w:r>
-        <w:t xml:space="preserve"> facilitando </w:t>
+        <w:t xml:space="preserve">facilitando </w:t>
       </w:r>
       <w:r>
         <w:t>n</w:t>
@@ -365,23 +320,8 @@
       <w:r>
         <w:t xml:space="preserve">, buscando a menor rota através da </w:t>
       </w:r>
-      <w:proofErr w:type="spellStart"/>
-      <w:r>
-        <w:t>Api</w:t>
-      </w:r>
-      <w:proofErr w:type="spellEnd"/>
-      <w:r>
-        <w:t xml:space="preserve"> </w:t>
-      </w:r>
-      <w:proofErr w:type="spellStart"/>
-      <w:proofErr w:type="gramStart"/>
-      <w:r>
-        <w:t>GoogleMaps</w:t>
-      </w:r>
-      <w:proofErr w:type="spellEnd"/>
-      <w:proofErr w:type="gramEnd"/>
-      <w:r>
-        <w:t>, ignorando rotas alternativas</w:t>
+      <w:r>
+        <w:t>Api GoogleMaps, ignorando rotas alternativas</w:t>
       </w:r>
       <w:r>
         <w:t>,</w:t>
@@ -511,13 +451,8 @@
         <w:t>“</w:t>
       </w:r>
       <w:r>
-        <w:t xml:space="preserve">funcionalidade </w:t>
-      </w:r>
-      <w:proofErr w:type="gramStart"/>
-      <w:r>
-        <w:t>3</w:t>
-      </w:r>
-      <w:proofErr w:type="gramEnd"/>
+        <w:t>funcionalidade 3</w:t>
+      </w:r>
       <w:r>
         <w:t>”</w:t>
       </w:r>
@@ -631,7 +566,37 @@
         <w:t xml:space="preserve"> de um ponto ao próximo</w:t>
       </w:r>
       <w:r>
-        <w:t>, tempo por uma variável constante para velocidade e tempo real até o retorno do caminhão.</w:t>
+        <w:t>.</w:t>
+      </w:r>
+      <w:r>
+        <w:t xml:space="preserve"> </w:t>
+      </w:r>
+      <w:r>
+        <w:t xml:space="preserve">Um </w:t>
+      </w:r>
+      <w:r>
+        <w:t xml:space="preserve">tempo </w:t>
+      </w:r>
+      <w:r>
+        <w:t xml:space="preserve">aproximado </w:t>
+      </w:r>
+      <w:r>
+        <w:t>por</w:t>
+      </w:r>
+      <w:r>
+        <w:t xml:space="preserve"> velocidade </w:t>
+      </w:r>
+      <w:r>
+        <w:t xml:space="preserve">média </w:t>
+      </w:r>
+      <w:r>
+        <w:t xml:space="preserve">e </w:t>
+      </w:r>
+      <w:r>
+        <w:t xml:space="preserve">um </w:t>
+      </w:r>
+      <w:r>
+        <w:t>tempo real até o retorno do caminhão.</w:t>
       </w:r>
     </w:p>
     <w:p>
@@ -653,47 +618,45 @@
         <w:t xml:space="preserve">RELATÓRIO DE </w:t>
       </w:r>
       <w:r>
-        <w:t>EN</w:t>
+        <w:t>ENTREGAS POR LOTE</w:t>
+      </w:r>
+    </w:p>
+    <w:p>
+      <w:pPr>
+        <w:pStyle w:val="PargrafodaLista"/>
+        <w:ind w:left="426"/>
+      </w:pPr>
+    </w:p>
+    <w:p>
+      <w:pPr>
+        <w:pStyle w:val="PargrafodaLista"/>
+        <w:ind w:left="0"/>
+      </w:pPr>
+      <w:r>
+        <w:t>Esta funcionalidade é definida por uma tela onde é possível gerar relatórios de lotes pesquisando por: data inicial, data final, lote</w:t>
+      </w:r>
+      <w:r>
+        <w:t>, mercadoria</w:t>
+      </w:r>
+      <w:r>
+        <w:t xml:space="preserve"> e </w:t>
+      </w:r>
+      <w:r>
+        <w:t>status</w:t>
+      </w:r>
+      <w:r>
+        <w:t>.</w:t>
+      </w:r>
+      <w:r>
+        <w:t xml:space="preserve"> Exibindo uma lista com todos </w:t>
+      </w:r>
+      <w:r>
+        <w:t xml:space="preserve">os </w:t>
       </w:r>
       <w:bookmarkStart w:id="0" w:name="_GoBack"/>
       <w:bookmarkEnd w:id="0"/>
       <w:r>
-        <w:t>TREGAS POR LOTE</w:t>
-      </w:r>
-    </w:p>
-    <w:p>
-      <w:pPr>
-        <w:pStyle w:val="PargrafodaLista"/>
-        <w:ind w:left="426"/>
-      </w:pPr>
-    </w:p>
-    <w:p>
-      <w:pPr>
-        <w:pStyle w:val="PargrafodaLista"/>
-        <w:ind w:left="0"/>
-      </w:pPr>
-      <w:r>
-        <w:t>Esta funcionalidade é definida por uma tela onde é possível gerar relatórios de lotes pesquisando por: data inicial, data final, lote</w:t>
-      </w:r>
-      <w:r>
-        <w:t xml:space="preserve"> e </w:t>
-      </w:r>
-      <w:r>
-        <w:t>status</w:t>
-      </w:r>
-      <w:r>
-        <w:t>.</w:t>
-      </w:r>
-      <w:r>
-        <w:t xml:space="preserve"> Exibindo uma lista com </w:t>
-      </w:r>
-      <w:proofErr w:type="gramStart"/>
-      <w:r>
-        <w:t>todos</w:t>
-      </w:r>
-      <w:proofErr w:type="gramEnd"/>
-      <w:r>
-        <w:t xml:space="preserve"> valores </w:t>
+        <w:t xml:space="preserve">valores </w:t>
       </w:r>
       <w:r>
         <w:t>necessários</w:t>

</xml_diff>